<commit_message>
Improve student clarity: README updates and Lab 01 instructions
- Main README: Explains one-repo-all-labs structure
- Added progress tracker with lab checklist
- Clear grading section showing point values
- Lab 01 README: Complete instructions for STRCPY
- Background on memory operations (LDRB, STRB)
- Common mistakes section to prevent issues
</commit_message>
<xml_diff>
--- a/Lab00/CA_Getting_Started.docx
+++ b/Lab00/CA_Getting_Started.docx
@@ -1,6 +1,6 @@
 
 <file path=word/document.xml><?xml version="1.0" encoding="utf-8"?>
-<w:document xmlns:wpc="http://schemas.microsoft.com/office/word/2010/wordprocessingCanvas" xmlns:cx="http://schemas.microsoft.com/office/drawing/2014/chartex" xmlns:cx1="http://schemas.microsoft.com/office/drawing/2015/9/8/chartex" xmlns:cx2="http://schemas.microsoft.com/office/drawing/2015/10/21/chartex" xmlns:cx3="http://schemas.microsoft.com/office/drawing/2016/5/9/chartex" xmlns:cx4="http://schemas.microsoft.com/office/drawing/2016/5/10/chartex" xmlns:cx5="http://schemas.microsoft.com/office/drawing/2016/5/11/chartex" xmlns:cx6="http://schemas.microsoft.com/office/drawing/2016/5/12/chartex" xmlns:cx7="http://schemas.microsoft.com/office/drawing/2016/5/13/chartex" xmlns:cx8="http://schemas.microsoft.com/office/drawing/2016/5/14/chartex" xmlns:mc="http://schemas.openxmlformats.org/markup-compatibility/2006" xmlns:aink="http://schemas.microsoft.com/office/drawing/2016/ink" xmlns:am3d="http://schemas.microsoft.com/office/drawing/2017/model3d" xmlns:o="urn:schemas-microsoft-com:office:office" xmlns:r="http://schemas.openxmlformats.org/officeDocument/2006/relationships" xmlns:m="http://schemas.openxmlformats.org/officeDocument/2006/math" xmlns:v="urn:schemas-microsoft-com:vml" xmlns:wp14="http://schemas.microsoft.com/office/word/2010/wordprocessingDrawing" xmlns:wp="http://schemas.openxmlformats.org/drawingml/2006/wordprocessingDrawing" xmlns:w10="urn:schemas-microsoft-com:office:word" xmlns:w="http://schemas.openxmlformats.org/wordprocessingml/2006/main" xmlns:w14="http://schemas.microsoft.com/office/word/2010/wordml" xmlns:w15="http://schemas.microsoft.com/office/word/2012/wordml" xmlns:w16cex="http://schemas.microsoft.com/office/word/2018/wordml/cex" xmlns:w16cid="http://schemas.microsoft.com/office/word/2016/wordml/cid" xmlns:w16="http://schemas.microsoft.com/office/word/2018/wordml" xmlns:w16se="http://schemas.microsoft.com/office/word/2015/wordml/symex" xmlns:wpg="http://schemas.microsoft.com/office/word/2010/wordprocessingGroup" xmlns:wpi="http://schemas.microsoft.com/office/word/2010/wordprocessingInk" xmlns:wne="http://schemas.microsoft.com/office/word/2006/wordml" xmlns:wps="http://schemas.microsoft.com/office/word/2010/wordprocessingShape" mc:Ignorable="w14 w15 w16se w16cid w16 w16cex wp14">
+<w:document xmlns:wpc="http://schemas.microsoft.com/office/word/2010/wordprocessingCanvas" xmlns:cx="http://schemas.microsoft.com/office/drawing/2014/chartex" xmlns:cx1="http://schemas.microsoft.com/office/drawing/2015/9/8/chartex" xmlns:cx2="http://schemas.microsoft.com/office/drawing/2015/10/21/chartex" xmlns:cx3="http://schemas.microsoft.com/office/drawing/2016/5/9/chartex" xmlns:cx4="http://schemas.microsoft.com/office/drawing/2016/5/10/chartex" xmlns:cx5="http://schemas.microsoft.com/office/drawing/2016/5/11/chartex" xmlns:cx6="http://schemas.microsoft.com/office/drawing/2016/5/12/chartex" xmlns:cx7="http://schemas.microsoft.com/office/drawing/2016/5/13/chartex" xmlns:cx8="http://schemas.microsoft.com/office/drawing/2016/5/14/chartex" xmlns:mc="http://schemas.openxmlformats.org/markup-compatibility/2006" xmlns:aink="http://schemas.microsoft.com/office/drawing/2016/ink" xmlns:am3d="http://schemas.microsoft.com/office/drawing/2017/model3d" xmlns:o="urn:schemas-microsoft-com:office:office" xmlns:oel="http://schemas.microsoft.com/office/2019/extlst" xmlns:r="http://schemas.openxmlformats.org/officeDocument/2006/relationships" xmlns:m="http://schemas.openxmlformats.org/officeDocument/2006/math" xmlns:v="urn:schemas-microsoft-com:vml" xmlns:wp14="http://schemas.microsoft.com/office/word/2010/wordprocessingDrawing" xmlns:wp="http://schemas.openxmlformats.org/drawingml/2006/wordprocessingDrawing" xmlns:w10="urn:schemas-microsoft-com:office:word" xmlns:w="http://schemas.openxmlformats.org/wordprocessingml/2006/main" xmlns:w14="http://schemas.microsoft.com/office/word/2010/wordml" xmlns:w15="http://schemas.microsoft.com/office/word/2012/wordml" xmlns:w16cex="http://schemas.microsoft.com/office/word/2018/wordml/cex" xmlns:w16cid="http://schemas.microsoft.com/office/word/2016/wordml/cid" xmlns:w16="http://schemas.microsoft.com/office/word/2018/wordml" xmlns:w16du="http://schemas.microsoft.com/office/word/2023/wordml/word16du" xmlns:w16sdtdh="http://schemas.microsoft.com/office/word/2020/wordml/sdtdatahash" xmlns:w16sdtfl="http://schemas.microsoft.com/office/word/2024/wordml/sdtformatlock" xmlns:w16se="http://schemas.microsoft.com/office/word/2015/wordml/symex" xmlns:wpg="http://schemas.microsoft.com/office/word/2010/wordprocessingGroup" xmlns:wpi="http://schemas.microsoft.com/office/word/2010/wordprocessingInk" xmlns:wne="http://schemas.microsoft.com/office/word/2006/wordml" xmlns:wps="http://schemas.microsoft.com/office/word/2010/wordprocessingShape" mc:Ignorable="w14 w15 w16se w16cid w16 w16cex w16sdtdh w16sdtfl w16du wp14">
   <w:body>
     <w:p>
       <w:pPr>
@@ -183,7 +183,6 @@
               <w:b w:val="0"/>
               <w:color w:val="auto"/>
               <w:sz w:val="22"/>
-              <w:lang/>
             </w:rPr>
           </w:pPr>
           <w:r>
@@ -208,7 +207,6 @@
                 <w:b w:val="0"/>
                 <w:color w:val="auto"/>
                 <w:sz w:val="22"/>
-                <w:lang/>
               </w:rPr>
               <w:tab/>
             </w:r>
@@ -272,7 +270,6 @@
               <w:rFonts w:asciiTheme="minorHAnsi" w:hAnsiTheme="minorHAnsi"/>
               <w:noProof/>
               <w:color w:val="auto"/>
-              <w:lang/>
             </w:rPr>
           </w:pPr>
           <w:hyperlink w:anchor="_Toc43824126" w:history="1">
@@ -288,7 +285,6 @@
                 <w:rFonts w:asciiTheme="minorHAnsi" w:hAnsiTheme="minorHAnsi"/>
                 <w:noProof/>
                 <w:color w:val="auto"/>
-                <w:lang/>
               </w:rPr>
               <w:tab/>
             </w:r>
@@ -357,7 +353,6 @@
               <w:b w:val="0"/>
               <w:color w:val="auto"/>
               <w:sz w:val="22"/>
-              <w:lang/>
             </w:rPr>
           </w:pPr>
           <w:hyperlink w:anchor="_Toc43824127" w:history="1">
@@ -373,7 +368,6 @@
                 <w:b w:val="0"/>
                 <w:color w:val="auto"/>
                 <w:sz w:val="22"/>
-                <w:lang/>
               </w:rPr>
               <w:tab/>
             </w:r>
@@ -437,7 +431,6 @@
               <w:rFonts w:asciiTheme="minorHAnsi" w:hAnsiTheme="minorHAnsi"/>
               <w:noProof/>
               <w:color w:val="auto"/>
-              <w:lang/>
             </w:rPr>
           </w:pPr>
           <w:hyperlink w:anchor="_Toc43824128" w:history="1">
@@ -453,7 +446,6 @@
                 <w:rFonts w:asciiTheme="minorHAnsi" w:hAnsiTheme="minorHAnsi"/>
                 <w:noProof/>
                 <w:color w:val="auto"/>
-                <w:lang/>
               </w:rPr>
               <w:tab/>
             </w:r>
@@ -525,7 +517,6 @@
               <w:rFonts w:asciiTheme="minorHAnsi" w:hAnsiTheme="minorHAnsi"/>
               <w:noProof/>
               <w:color w:val="auto"/>
-              <w:lang/>
             </w:rPr>
           </w:pPr>
           <w:hyperlink w:anchor="_Toc43824129" w:history="1">
@@ -541,7 +532,6 @@
                 <w:rFonts w:asciiTheme="minorHAnsi" w:hAnsiTheme="minorHAnsi"/>
                 <w:noProof/>
                 <w:color w:val="auto"/>
-                <w:lang/>
               </w:rPr>
               <w:tab/>
             </w:r>
@@ -610,7 +600,6 @@
               <w:b w:val="0"/>
               <w:color w:val="auto"/>
               <w:sz w:val="22"/>
-              <w:lang/>
             </w:rPr>
           </w:pPr>
           <w:hyperlink w:anchor="_Toc43824130" w:history="1">
@@ -626,7 +615,6 @@
                 <w:b w:val="0"/>
                 <w:color w:val="auto"/>
                 <w:sz w:val="22"/>
-                <w:lang/>
               </w:rPr>
               <w:tab/>
             </w:r>
@@ -690,7 +678,6 @@
               <w:rFonts w:asciiTheme="minorHAnsi" w:hAnsiTheme="minorHAnsi"/>
               <w:noProof/>
               <w:color w:val="auto"/>
-              <w:lang/>
             </w:rPr>
           </w:pPr>
           <w:hyperlink w:anchor="_Toc43824131" w:history="1">
@@ -707,7 +694,6 @@
                 <w:rFonts w:asciiTheme="minorHAnsi" w:hAnsiTheme="minorHAnsi"/>
                 <w:noProof/>
                 <w:color w:val="auto"/>
-                <w:lang/>
               </w:rPr>
               <w:tab/>
             </w:r>
@@ -787,7 +773,6 @@
               <w:rFonts w:asciiTheme="minorHAnsi" w:hAnsiTheme="minorHAnsi"/>
               <w:noProof/>
               <w:color w:val="auto"/>
-              <w:lang/>
             </w:rPr>
           </w:pPr>
           <w:hyperlink w:anchor="_Toc43824132" w:history="1">
@@ -804,7 +789,6 @@
                 <w:rFonts w:asciiTheme="minorHAnsi" w:hAnsiTheme="minorHAnsi"/>
                 <w:noProof/>
                 <w:color w:val="auto"/>
-                <w:lang/>
               </w:rPr>
               <w:tab/>
             </w:r>
@@ -877,7 +861,6 @@
               <w:rFonts w:asciiTheme="minorHAnsi" w:hAnsiTheme="minorHAnsi"/>
               <w:noProof/>
               <w:color w:val="auto"/>
-              <w:lang/>
             </w:rPr>
           </w:pPr>
           <w:hyperlink w:anchor="_Toc43824133" w:history="1">
@@ -894,7 +877,6 @@
                 <w:rFonts w:asciiTheme="minorHAnsi" w:hAnsiTheme="minorHAnsi"/>
                 <w:noProof/>
                 <w:color w:val="auto"/>
-                <w:lang/>
               </w:rPr>
               <w:tab/>
             </w:r>
@@ -967,7 +949,6 @@
               <w:rFonts w:asciiTheme="minorHAnsi" w:hAnsiTheme="minorHAnsi"/>
               <w:noProof/>
               <w:color w:val="auto"/>
-              <w:lang/>
             </w:rPr>
           </w:pPr>
           <w:hyperlink w:anchor="_Toc43824134" w:history="1">
@@ -984,7 +965,6 @@
                 <w:rFonts w:asciiTheme="minorHAnsi" w:hAnsiTheme="minorHAnsi"/>
                 <w:noProof/>
                 <w:color w:val="auto"/>
-                <w:lang/>
               </w:rPr>
               <w:tab/>
             </w:r>
@@ -1057,7 +1037,6 @@
               <w:rFonts w:asciiTheme="minorHAnsi" w:hAnsiTheme="minorHAnsi"/>
               <w:noProof/>
               <w:color w:val="auto"/>
-              <w:lang/>
             </w:rPr>
           </w:pPr>
           <w:hyperlink w:anchor="_Toc43824135" w:history="1">
@@ -1073,7 +1052,6 @@
                 <w:rFonts w:asciiTheme="minorHAnsi" w:hAnsiTheme="minorHAnsi"/>
                 <w:noProof/>
                 <w:color w:val="auto"/>
-                <w:lang/>
               </w:rPr>
               <w:tab/>
             </w:r>
@@ -1145,7 +1123,6 @@
               <w:rFonts w:asciiTheme="minorHAnsi" w:hAnsiTheme="minorHAnsi"/>
               <w:noProof/>
               <w:color w:val="auto"/>
-              <w:lang/>
             </w:rPr>
           </w:pPr>
           <w:hyperlink w:anchor="_Toc43824136" w:history="1">
@@ -1161,7 +1138,6 @@
                 <w:rFonts w:asciiTheme="minorHAnsi" w:hAnsiTheme="minorHAnsi"/>
                 <w:noProof/>
                 <w:color w:val="auto"/>
-                <w:lang/>
               </w:rPr>
               <w:tab/>
             </w:r>
@@ -1230,7 +1206,6 @@
               <w:b w:val="0"/>
               <w:color w:val="auto"/>
               <w:sz w:val="22"/>
-              <w:lang/>
             </w:rPr>
           </w:pPr>
           <w:hyperlink w:anchor="_Toc43824137" w:history="1">
@@ -1246,7 +1221,6 @@
                 <w:b w:val="0"/>
                 <w:color w:val="auto"/>
                 <w:sz w:val="22"/>
-                <w:lang/>
               </w:rPr>
               <w:tab/>
             </w:r>
@@ -1310,7 +1284,6 @@
               <w:rFonts w:asciiTheme="minorHAnsi" w:hAnsiTheme="minorHAnsi"/>
               <w:noProof/>
               <w:color w:val="auto"/>
-              <w:lang/>
             </w:rPr>
           </w:pPr>
           <w:hyperlink w:anchor="_Toc43824138" w:history="1">
@@ -1326,7 +1299,6 @@
                 <w:rFonts w:asciiTheme="minorHAnsi" w:hAnsiTheme="minorHAnsi"/>
                 <w:noProof/>
                 <w:color w:val="auto"/>
-                <w:lang/>
               </w:rPr>
               <w:tab/>
             </w:r>
@@ -1395,7 +1367,6 @@
               <w:b w:val="0"/>
               <w:color w:val="auto"/>
               <w:sz w:val="22"/>
-              <w:lang/>
             </w:rPr>
           </w:pPr>
           <w:hyperlink w:anchor="_Toc43824139" w:history="1">
@@ -1411,7 +1382,6 @@
                 <w:b w:val="0"/>
                 <w:color w:val="auto"/>
                 <w:sz w:val="22"/>
-                <w:lang/>
               </w:rPr>
               <w:tab/>
             </w:r>
@@ -1472,7 +1442,6 @@
               <w:b w:val="0"/>
               <w:color w:val="auto"/>
               <w:sz w:val="22"/>
-              <w:lang/>
             </w:rPr>
           </w:pPr>
           <w:hyperlink w:anchor="_Toc43824140" w:history="1">
@@ -1488,7 +1457,6 @@
                 <w:b w:val="0"/>
                 <w:color w:val="auto"/>
                 <w:sz w:val="22"/>
-                <w:lang/>
               </w:rPr>
               <w:tab/>
             </w:r>
@@ -1615,7 +1583,6 @@
             <w:pPr>
               <w:pStyle w:val="Heading2"/>
               <w:shd w:val="clear" w:color="auto" w:fill="E5ECEB"/>
-              <w:outlineLvl w:val="1"/>
             </w:pPr>
             <w:bookmarkStart w:id="3" w:name="_Toc43824126"/>
             <w:r>
@@ -5766,21 +5733,13 @@
         <w:t xml:space="preserve">Make sure </w:t>
       </w:r>
       <w:r>
-        <w:t xml:space="preserve">that all subsequent folders or files that you create in this workspace </w:t>
-      </w:r>
-      <w:proofErr w:type="gramStart"/>
-      <w:r>
-        <w:t>ha</w:t>
+        <w:t>that all subsequent folders or files that you create in this workspace ha</w:t>
       </w:r>
       <w:r>
         <w:t>ve</w:t>
       </w:r>
       <w:r>
-        <w:t>n’t</w:t>
-      </w:r>
-      <w:proofErr w:type="gramEnd"/>
-      <w:r>
-        <w:t xml:space="preserve"> got any space in the file or folder names.</w:t>
+        <w:t>n’t got any space in the file or folder names.</w:t>
       </w:r>
     </w:p>
     <w:p>
@@ -8358,9 +8317,17 @@
         <w:rPr>
           <w:rStyle w:val="MyCodeChar"/>
         </w:rPr>
-        <w:t>_test.v</w:t>
+        <w:t>_</w:t>
+      </w:r>
+      <w:proofErr w:type="gramStart"/>
+      <w:r>
+        <w:rPr>
+          <w:rStyle w:val="MyCodeChar"/>
+        </w:rPr>
+        <w:t>test.v</w:t>
       </w:r>
       <w:proofErr w:type="spellEnd"/>
+      <w:proofErr w:type="gramEnd"/>
       <w:r>
         <w:t xml:space="preserve"> and resave the file</w:t>
       </w:r>
@@ -9889,7 +9856,7 @@
 </file>
 
 <file path=word/endnotes.xml><?xml version="1.0" encoding="utf-8"?>
-<w:endnotes xmlns:wpc="http://schemas.microsoft.com/office/word/2010/wordprocessingCanvas" xmlns:cx="http://schemas.microsoft.com/office/drawing/2014/chartex" xmlns:cx1="http://schemas.microsoft.com/office/drawing/2015/9/8/chartex" xmlns:cx2="http://schemas.microsoft.com/office/drawing/2015/10/21/chartex" xmlns:cx3="http://schemas.microsoft.com/office/drawing/2016/5/9/chartex" xmlns:cx4="http://schemas.microsoft.com/office/drawing/2016/5/10/chartex" xmlns:cx5="http://schemas.microsoft.com/office/drawing/2016/5/11/chartex" xmlns:cx6="http://schemas.microsoft.com/office/drawing/2016/5/12/chartex" xmlns:cx7="http://schemas.microsoft.com/office/drawing/2016/5/13/chartex" xmlns:cx8="http://schemas.microsoft.com/office/drawing/2016/5/14/chartex" xmlns:mc="http://schemas.openxmlformats.org/markup-compatibility/2006" xmlns:aink="http://schemas.microsoft.com/office/drawing/2016/ink" xmlns:am3d="http://schemas.microsoft.com/office/drawing/2017/model3d" xmlns:o="urn:schemas-microsoft-com:office:office" xmlns:r="http://schemas.openxmlformats.org/officeDocument/2006/relationships" xmlns:m="http://schemas.openxmlformats.org/officeDocument/2006/math" xmlns:v="urn:schemas-microsoft-com:vml" xmlns:wp14="http://schemas.microsoft.com/office/word/2010/wordprocessingDrawing" xmlns:wp="http://schemas.openxmlformats.org/drawingml/2006/wordprocessingDrawing" xmlns:w10="urn:schemas-microsoft-com:office:word" xmlns:w="http://schemas.openxmlformats.org/wordprocessingml/2006/main" xmlns:w14="http://schemas.microsoft.com/office/word/2010/wordml" xmlns:w15="http://schemas.microsoft.com/office/word/2012/wordml" xmlns:w16cex="http://schemas.microsoft.com/office/word/2018/wordml/cex" xmlns:w16cid="http://schemas.microsoft.com/office/word/2016/wordml/cid" xmlns:w16="http://schemas.microsoft.com/office/word/2018/wordml" xmlns:w16se="http://schemas.microsoft.com/office/word/2015/wordml/symex" xmlns:wpg="http://schemas.microsoft.com/office/word/2010/wordprocessingGroup" xmlns:wpi="http://schemas.microsoft.com/office/word/2010/wordprocessingInk" xmlns:wne="http://schemas.microsoft.com/office/word/2006/wordml" xmlns:wps="http://schemas.microsoft.com/office/word/2010/wordprocessingShape" mc:Ignorable="w14 w15 w16se w16cid w16 w16cex wp14">
+<w:endnotes xmlns:wpc="http://schemas.microsoft.com/office/word/2010/wordprocessingCanvas" xmlns:cx="http://schemas.microsoft.com/office/drawing/2014/chartex" xmlns:cx1="http://schemas.microsoft.com/office/drawing/2015/9/8/chartex" xmlns:cx2="http://schemas.microsoft.com/office/drawing/2015/10/21/chartex" xmlns:cx3="http://schemas.microsoft.com/office/drawing/2016/5/9/chartex" xmlns:cx4="http://schemas.microsoft.com/office/drawing/2016/5/10/chartex" xmlns:cx5="http://schemas.microsoft.com/office/drawing/2016/5/11/chartex" xmlns:cx6="http://schemas.microsoft.com/office/drawing/2016/5/12/chartex" xmlns:cx7="http://schemas.microsoft.com/office/drawing/2016/5/13/chartex" xmlns:cx8="http://schemas.microsoft.com/office/drawing/2016/5/14/chartex" xmlns:mc="http://schemas.openxmlformats.org/markup-compatibility/2006" xmlns:aink="http://schemas.microsoft.com/office/drawing/2016/ink" xmlns:am3d="http://schemas.microsoft.com/office/drawing/2017/model3d" xmlns:o="urn:schemas-microsoft-com:office:office" xmlns:oel="http://schemas.microsoft.com/office/2019/extlst" xmlns:r="http://schemas.openxmlformats.org/officeDocument/2006/relationships" xmlns:m="http://schemas.openxmlformats.org/officeDocument/2006/math" xmlns:v="urn:schemas-microsoft-com:vml" xmlns:wp14="http://schemas.microsoft.com/office/word/2010/wordprocessingDrawing" xmlns:wp="http://schemas.openxmlformats.org/drawingml/2006/wordprocessingDrawing" xmlns:w10="urn:schemas-microsoft-com:office:word" xmlns:w="http://schemas.openxmlformats.org/wordprocessingml/2006/main" xmlns:w14="http://schemas.microsoft.com/office/word/2010/wordml" xmlns:w15="http://schemas.microsoft.com/office/word/2012/wordml" xmlns:w16cex="http://schemas.microsoft.com/office/word/2018/wordml/cex" xmlns:w16cid="http://schemas.microsoft.com/office/word/2016/wordml/cid" xmlns:w16="http://schemas.microsoft.com/office/word/2018/wordml" xmlns:w16du="http://schemas.microsoft.com/office/word/2023/wordml/word16du" xmlns:w16sdtdh="http://schemas.microsoft.com/office/word/2020/wordml/sdtdatahash" xmlns:w16sdtfl="http://schemas.microsoft.com/office/word/2024/wordml/sdtformatlock" xmlns:w16se="http://schemas.microsoft.com/office/word/2015/wordml/symex" xmlns:wpg="http://schemas.microsoft.com/office/word/2010/wordprocessingGroup" xmlns:wpi="http://schemas.microsoft.com/office/word/2010/wordprocessingInk" xmlns:wne="http://schemas.microsoft.com/office/word/2006/wordml" xmlns:wps="http://schemas.microsoft.com/office/word/2010/wordprocessingShape" mc:Ignorable="w14 w15 w16se w16cid w16 w16cex w16sdtdh w16sdtfl w16du wp14">
   <w:endnote w:type="separator" w:id="-1">
     <w:p>
       <w:pPr>
@@ -9921,7 +9888,7 @@
 </file>
 
 <file path=word/footer1.xml><?xml version="1.0" encoding="utf-8"?>
-<w:ftr xmlns:wpc="http://schemas.microsoft.com/office/word/2010/wordprocessingCanvas" xmlns:cx="http://schemas.microsoft.com/office/drawing/2014/chartex" xmlns:cx1="http://schemas.microsoft.com/office/drawing/2015/9/8/chartex" xmlns:cx2="http://schemas.microsoft.com/office/drawing/2015/10/21/chartex" xmlns:cx3="http://schemas.microsoft.com/office/drawing/2016/5/9/chartex" xmlns:cx4="http://schemas.microsoft.com/office/drawing/2016/5/10/chartex" xmlns:cx5="http://schemas.microsoft.com/office/drawing/2016/5/11/chartex" xmlns:cx6="http://schemas.microsoft.com/office/drawing/2016/5/12/chartex" xmlns:cx7="http://schemas.microsoft.com/office/drawing/2016/5/13/chartex" xmlns:cx8="http://schemas.microsoft.com/office/drawing/2016/5/14/chartex" xmlns:mc="http://schemas.openxmlformats.org/markup-compatibility/2006" xmlns:aink="http://schemas.microsoft.com/office/drawing/2016/ink" xmlns:am3d="http://schemas.microsoft.com/office/drawing/2017/model3d" xmlns:o="urn:schemas-microsoft-com:office:office" xmlns:r="http://schemas.openxmlformats.org/officeDocument/2006/relationships" xmlns:m="http://schemas.openxmlformats.org/officeDocument/2006/math" xmlns:v="urn:schemas-microsoft-com:vml" xmlns:wp14="http://schemas.microsoft.com/office/word/2010/wordprocessingDrawing" xmlns:wp="http://schemas.openxmlformats.org/drawingml/2006/wordprocessingDrawing" xmlns:w10="urn:schemas-microsoft-com:office:word" xmlns:w="http://schemas.openxmlformats.org/wordprocessingml/2006/main" xmlns:w14="http://schemas.microsoft.com/office/word/2010/wordml" xmlns:w15="http://schemas.microsoft.com/office/word/2012/wordml" xmlns:w16cex="http://schemas.microsoft.com/office/word/2018/wordml/cex" xmlns:w16cid="http://schemas.microsoft.com/office/word/2016/wordml/cid" xmlns:w16="http://schemas.microsoft.com/office/word/2018/wordml" xmlns:w16se="http://schemas.microsoft.com/office/word/2015/wordml/symex" xmlns:wpg="http://schemas.microsoft.com/office/word/2010/wordprocessingGroup" xmlns:wpi="http://schemas.microsoft.com/office/word/2010/wordprocessingInk" xmlns:wne="http://schemas.microsoft.com/office/word/2006/wordml" xmlns:wps="http://schemas.microsoft.com/office/word/2010/wordprocessingShape" mc:Ignorable="w14 w15 w16se w16cid w16 w16cex wp14">
+<w:ftr xmlns:wpc="http://schemas.microsoft.com/office/word/2010/wordprocessingCanvas" xmlns:cx="http://schemas.microsoft.com/office/drawing/2014/chartex" xmlns:cx1="http://schemas.microsoft.com/office/drawing/2015/9/8/chartex" xmlns:cx2="http://schemas.microsoft.com/office/drawing/2015/10/21/chartex" xmlns:cx3="http://schemas.microsoft.com/office/drawing/2016/5/9/chartex" xmlns:cx4="http://schemas.microsoft.com/office/drawing/2016/5/10/chartex" xmlns:cx5="http://schemas.microsoft.com/office/drawing/2016/5/11/chartex" xmlns:cx6="http://schemas.microsoft.com/office/drawing/2016/5/12/chartex" xmlns:cx7="http://schemas.microsoft.com/office/drawing/2016/5/13/chartex" xmlns:cx8="http://schemas.microsoft.com/office/drawing/2016/5/14/chartex" xmlns:mc="http://schemas.openxmlformats.org/markup-compatibility/2006" xmlns:aink="http://schemas.microsoft.com/office/drawing/2016/ink" xmlns:am3d="http://schemas.microsoft.com/office/drawing/2017/model3d" xmlns:o="urn:schemas-microsoft-com:office:office" xmlns:oel="http://schemas.microsoft.com/office/2019/extlst" xmlns:r="http://schemas.openxmlformats.org/officeDocument/2006/relationships" xmlns:m="http://schemas.openxmlformats.org/officeDocument/2006/math" xmlns:v="urn:schemas-microsoft-com:vml" xmlns:wp14="http://schemas.microsoft.com/office/word/2010/wordprocessingDrawing" xmlns:wp="http://schemas.openxmlformats.org/drawingml/2006/wordprocessingDrawing" xmlns:w10="urn:schemas-microsoft-com:office:word" xmlns:w="http://schemas.openxmlformats.org/wordprocessingml/2006/main" xmlns:w14="http://schemas.microsoft.com/office/word/2010/wordml" xmlns:w15="http://schemas.microsoft.com/office/word/2012/wordml" xmlns:w16cex="http://schemas.microsoft.com/office/word/2018/wordml/cex" xmlns:w16cid="http://schemas.microsoft.com/office/word/2016/wordml/cid" xmlns:w16="http://schemas.microsoft.com/office/word/2018/wordml" xmlns:w16du="http://schemas.microsoft.com/office/word/2023/wordml/word16du" xmlns:w16sdtdh="http://schemas.microsoft.com/office/word/2020/wordml/sdtdatahash" xmlns:w16sdtfl="http://schemas.microsoft.com/office/word/2024/wordml/sdtformatlock" xmlns:w16se="http://schemas.microsoft.com/office/word/2015/wordml/symex" xmlns:wpg="http://schemas.microsoft.com/office/word/2010/wordprocessingGroup" xmlns:wpi="http://schemas.microsoft.com/office/word/2010/wordprocessingInk" xmlns:wne="http://schemas.microsoft.com/office/word/2006/wordml" xmlns:wps="http://schemas.microsoft.com/office/word/2010/wordprocessingShape" mc:Ignorable="w14 w15 w16se w16cid w16 w16cex w16sdtdh w16sdtfl w16du wp14">
   <w:p>
     <w:pPr>
       <w:pStyle w:val="Footer"/>
@@ -9943,7 +9910,7 @@
 </file>
 
 <file path=word/footer2.xml><?xml version="1.0" encoding="utf-8"?>
-<w:ftr xmlns:wpc="http://schemas.microsoft.com/office/word/2010/wordprocessingCanvas" xmlns:cx="http://schemas.microsoft.com/office/drawing/2014/chartex" xmlns:cx1="http://schemas.microsoft.com/office/drawing/2015/9/8/chartex" xmlns:cx2="http://schemas.microsoft.com/office/drawing/2015/10/21/chartex" xmlns:cx3="http://schemas.microsoft.com/office/drawing/2016/5/9/chartex" xmlns:cx4="http://schemas.microsoft.com/office/drawing/2016/5/10/chartex" xmlns:cx5="http://schemas.microsoft.com/office/drawing/2016/5/11/chartex" xmlns:cx6="http://schemas.microsoft.com/office/drawing/2016/5/12/chartex" xmlns:cx7="http://schemas.microsoft.com/office/drawing/2016/5/13/chartex" xmlns:cx8="http://schemas.microsoft.com/office/drawing/2016/5/14/chartex" xmlns:mc="http://schemas.openxmlformats.org/markup-compatibility/2006" xmlns:aink="http://schemas.microsoft.com/office/drawing/2016/ink" xmlns:am3d="http://schemas.microsoft.com/office/drawing/2017/model3d" xmlns:o="urn:schemas-microsoft-com:office:office" xmlns:r="http://schemas.openxmlformats.org/officeDocument/2006/relationships" xmlns:m="http://schemas.openxmlformats.org/officeDocument/2006/math" xmlns:v="urn:schemas-microsoft-com:vml" xmlns:wp14="http://schemas.microsoft.com/office/word/2010/wordprocessingDrawing" xmlns:wp="http://schemas.openxmlformats.org/drawingml/2006/wordprocessingDrawing" xmlns:w10="urn:schemas-microsoft-com:office:word" xmlns:w="http://schemas.openxmlformats.org/wordprocessingml/2006/main" xmlns:w14="http://schemas.microsoft.com/office/word/2010/wordml" xmlns:w15="http://schemas.microsoft.com/office/word/2012/wordml" xmlns:w16cex="http://schemas.microsoft.com/office/word/2018/wordml/cex" xmlns:w16cid="http://schemas.microsoft.com/office/word/2016/wordml/cid" xmlns:w16="http://schemas.microsoft.com/office/word/2018/wordml" xmlns:w16se="http://schemas.microsoft.com/office/word/2015/wordml/symex" xmlns:wpg="http://schemas.microsoft.com/office/word/2010/wordprocessingGroup" xmlns:wpi="http://schemas.microsoft.com/office/word/2010/wordprocessingInk" xmlns:wne="http://schemas.microsoft.com/office/word/2006/wordml" xmlns:wps="http://schemas.microsoft.com/office/word/2010/wordprocessingShape" mc:Ignorable="w14 w15 w16se w16cid w16 w16cex wp14">
+<w:ftr xmlns:wpc="http://schemas.microsoft.com/office/word/2010/wordprocessingCanvas" xmlns:cx="http://schemas.microsoft.com/office/drawing/2014/chartex" xmlns:cx1="http://schemas.microsoft.com/office/drawing/2015/9/8/chartex" xmlns:cx2="http://schemas.microsoft.com/office/drawing/2015/10/21/chartex" xmlns:cx3="http://schemas.microsoft.com/office/drawing/2016/5/9/chartex" xmlns:cx4="http://schemas.microsoft.com/office/drawing/2016/5/10/chartex" xmlns:cx5="http://schemas.microsoft.com/office/drawing/2016/5/11/chartex" xmlns:cx6="http://schemas.microsoft.com/office/drawing/2016/5/12/chartex" xmlns:cx7="http://schemas.microsoft.com/office/drawing/2016/5/13/chartex" xmlns:cx8="http://schemas.microsoft.com/office/drawing/2016/5/14/chartex" xmlns:mc="http://schemas.openxmlformats.org/markup-compatibility/2006" xmlns:aink="http://schemas.microsoft.com/office/drawing/2016/ink" xmlns:am3d="http://schemas.microsoft.com/office/drawing/2017/model3d" xmlns:o="urn:schemas-microsoft-com:office:office" xmlns:oel="http://schemas.microsoft.com/office/2019/extlst" xmlns:r="http://schemas.openxmlformats.org/officeDocument/2006/relationships" xmlns:m="http://schemas.openxmlformats.org/officeDocument/2006/math" xmlns:v="urn:schemas-microsoft-com:vml" xmlns:wp14="http://schemas.microsoft.com/office/word/2010/wordprocessingDrawing" xmlns:wp="http://schemas.openxmlformats.org/drawingml/2006/wordprocessingDrawing" xmlns:w10="urn:schemas-microsoft-com:office:word" xmlns:w="http://schemas.openxmlformats.org/wordprocessingml/2006/main" xmlns:w14="http://schemas.microsoft.com/office/word/2010/wordml" xmlns:w15="http://schemas.microsoft.com/office/word/2012/wordml" xmlns:w16cex="http://schemas.microsoft.com/office/word/2018/wordml/cex" xmlns:w16cid="http://schemas.microsoft.com/office/word/2016/wordml/cid" xmlns:w16="http://schemas.microsoft.com/office/word/2018/wordml" xmlns:w16du="http://schemas.microsoft.com/office/word/2023/wordml/word16du" xmlns:w16sdtdh="http://schemas.microsoft.com/office/word/2020/wordml/sdtdatahash" xmlns:w16sdtfl="http://schemas.microsoft.com/office/word/2024/wordml/sdtformatlock" xmlns:w16se="http://schemas.microsoft.com/office/word/2015/wordml/symex" xmlns:wpg="http://schemas.microsoft.com/office/word/2010/wordprocessingGroup" xmlns:wpi="http://schemas.microsoft.com/office/word/2010/wordprocessingInk" xmlns:wne="http://schemas.microsoft.com/office/word/2006/wordml" xmlns:wps="http://schemas.microsoft.com/office/word/2010/wordprocessingShape" mc:Ignorable="w14 w15 w16se w16cid w16 w16cex w16sdtdh w16sdtfl w16du wp14">
   <w:sdt>
     <w:sdtPr>
       <w:id w:val="-552073365"/>
@@ -9975,7 +9942,7 @@
 </file>
 
 <file path=word/footer3.xml><?xml version="1.0" encoding="utf-8"?>
-<w:ftr xmlns:wpc="http://schemas.microsoft.com/office/word/2010/wordprocessingCanvas" xmlns:cx="http://schemas.microsoft.com/office/drawing/2014/chartex" xmlns:cx1="http://schemas.microsoft.com/office/drawing/2015/9/8/chartex" xmlns:cx2="http://schemas.microsoft.com/office/drawing/2015/10/21/chartex" xmlns:cx3="http://schemas.microsoft.com/office/drawing/2016/5/9/chartex" xmlns:cx4="http://schemas.microsoft.com/office/drawing/2016/5/10/chartex" xmlns:cx5="http://schemas.microsoft.com/office/drawing/2016/5/11/chartex" xmlns:cx6="http://schemas.microsoft.com/office/drawing/2016/5/12/chartex" xmlns:cx7="http://schemas.microsoft.com/office/drawing/2016/5/13/chartex" xmlns:cx8="http://schemas.microsoft.com/office/drawing/2016/5/14/chartex" xmlns:mc="http://schemas.openxmlformats.org/markup-compatibility/2006" xmlns:aink="http://schemas.microsoft.com/office/drawing/2016/ink" xmlns:am3d="http://schemas.microsoft.com/office/drawing/2017/model3d" xmlns:o="urn:schemas-microsoft-com:office:office" xmlns:r="http://schemas.openxmlformats.org/officeDocument/2006/relationships" xmlns:m="http://schemas.openxmlformats.org/officeDocument/2006/math" xmlns:v="urn:schemas-microsoft-com:vml" xmlns:wp14="http://schemas.microsoft.com/office/word/2010/wordprocessingDrawing" xmlns:wp="http://schemas.openxmlformats.org/drawingml/2006/wordprocessingDrawing" xmlns:w10="urn:schemas-microsoft-com:office:word" xmlns:w="http://schemas.openxmlformats.org/wordprocessingml/2006/main" xmlns:w14="http://schemas.microsoft.com/office/word/2010/wordml" xmlns:w15="http://schemas.microsoft.com/office/word/2012/wordml" xmlns:w16cex="http://schemas.microsoft.com/office/word/2018/wordml/cex" xmlns:w16cid="http://schemas.microsoft.com/office/word/2016/wordml/cid" xmlns:w16="http://schemas.microsoft.com/office/word/2018/wordml" xmlns:w16se="http://schemas.microsoft.com/office/word/2015/wordml/symex" xmlns:wpg="http://schemas.microsoft.com/office/word/2010/wordprocessingGroup" xmlns:wpi="http://schemas.microsoft.com/office/word/2010/wordprocessingInk" xmlns:wne="http://schemas.microsoft.com/office/word/2006/wordml" xmlns:wps="http://schemas.microsoft.com/office/word/2010/wordprocessingShape" mc:Ignorable="w14 w15 w16se w16cid w16 w16cex wp14">
+<w:ftr xmlns:wpc="http://schemas.microsoft.com/office/word/2010/wordprocessingCanvas" xmlns:cx="http://schemas.microsoft.com/office/drawing/2014/chartex" xmlns:cx1="http://schemas.microsoft.com/office/drawing/2015/9/8/chartex" xmlns:cx2="http://schemas.microsoft.com/office/drawing/2015/10/21/chartex" xmlns:cx3="http://schemas.microsoft.com/office/drawing/2016/5/9/chartex" xmlns:cx4="http://schemas.microsoft.com/office/drawing/2016/5/10/chartex" xmlns:cx5="http://schemas.microsoft.com/office/drawing/2016/5/11/chartex" xmlns:cx6="http://schemas.microsoft.com/office/drawing/2016/5/12/chartex" xmlns:cx7="http://schemas.microsoft.com/office/drawing/2016/5/13/chartex" xmlns:cx8="http://schemas.microsoft.com/office/drawing/2016/5/14/chartex" xmlns:mc="http://schemas.openxmlformats.org/markup-compatibility/2006" xmlns:aink="http://schemas.microsoft.com/office/drawing/2016/ink" xmlns:am3d="http://schemas.microsoft.com/office/drawing/2017/model3d" xmlns:o="urn:schemas-microsoft-com:office:office" xmlns:oel="http://schemas.microsoft.com/office/2019/extlst" xmlns:r="http://schemas.openxmlformats.org/officeDocument/2006/relationships" xmlns:m="http://schemas.openxmlformats.org/officeDocument/2006/math" xmlns:v="urn:schemas-microsoft-com:vml" xmlns:wp14="http://schemas.microsoft.com/office/word/2010/wordprocessingDrawing" xmlns:wp="http://schemas.openxmlformats.org/drawingml/2006/wordprocessingDrawing" xmlns:w10="urn:schemas-microsoft-com:office:word" xmlns:w="http://schemas.openxmlformats.org/wordprocessingml/2006/main" xmlns:w14="http://schemas.microsoft.com/office/word/2010/wordml" xmlns:w15="http://schemas.microsoft.com/office/word/2012/wordml" xmlns:w16cex="http://schemas.microsoft.com/office/word/2018/wordml/cex" xmlns:w16cid="http://schemas.microsoft.com/office/word/2016/wordml/cid" xmlns:w16="http://schemas.microsoft.com/office/word/2018/wordml" xmlns:w16du="http://schemas.microsoft.com/office/word/2023/wordml/word16du" xmlns:w16sdtdh="http://schemas.microsoft.com/office/word/2020/wordml/sdtdatahash" xmlns:w16sdtfl="http://schemas.microsoft.com/office/word/2024/wordml/sdtformatlock" xmlns:w16se="http://schemas.microsoft.com/office/word/2015/wordml/symex" xmlns:wpg="http://schemas.microsoft.com/office/word/2010/wordprocessingGroup" xmlns:wpi="http://schemas.microsoft.com/office/word/2010/wordprocessingInk" xmlns:wne="http://schemas.microsoft.com/office/word/2006/wordml" xmlns:wps="http://schemas.microsoft.com/office/word/2010/wordprocessingShape" mc:Ignorable="w14 w15 w16se w16cid w16 w16cex w16sdtdh w16sdtfl w16du wp14">
   <w:sdt>
     <w:sdtPr>
       <w:id w:val="4715308"/>
@@ -9984,7 +9951,6 @@
         <w:docPartUnique/>
       </w:docPartObj>
     </w:sdtPr>
-    <w:sdtEndPr/>
     <w:sdtContent>
       <w:sdt>
         <w:sdtPr>
@@ -9994,7 +9960,6 @@
             <w:docPartUnique/>
           </w:docPartObj>
         </w:sdtPr>
-        <w:sdtEndPr/>
         <w:sdtContent>
           <w:p>
             <w:pPr>
@@ -10037,7 +10002,7 @@
               <w:rPr>
                 <w:noProof/>
               </w:rPr>
-              <w:t>2020</w:t>
+              <w:t>2026</w:t>
             </w:r>
             <w:r>
               <w:fldChar w:fldCharType="end"/>
@@ -10120,7 +10085,7 @@
 </file>
 
 <file path=word/footnotes.xml><?xml version="1.0" encoding="utf-8"?>
-<w:footnotes xmlns:wpc="http://schemas.microsoft.com/office/word/2010/wordprocessingCanvas" xmlns:cx="http://schemas.microsoft.com/office/drawing/2014/chartex" xmlns:cx1="http://schemas.microsoft.com/office/drawing/2015/9/8/chartex" xmlns:cx2="http://schemas.microsoft.com/office/drawing/2015/10/21/chartex" xmlns:cx3="http://schemas.microsoft.com/office/drawing/2016/5/9/chartex" xmlns:cx4="http://schemas.microsoft.com/office/drawing/2016/5/10/chartex" xmlns:cx5="http://schemas.microsoft.com/office/drawing/2016/5/11/chartex" xmlns:cx6="http://schemas.microsoft.com/office/drawing/2016/5/12/chartex" xmlns:cx7="http://schemas.microsoft.com/office/drawing/2016/5/13/chartex" xmlns:cx8="http://schemas.microsoft.com/office/drawing/2016/5/14/chartex" xmlns:mc="http://schemas.openxmlformats.org/markup-compatibility/2006" xmlns:aink="http://schemas.microsoft.com/office/drawing/2016/ink" xmlns:am3d="http://schemas.microsoft.com/office/drawing/2017/model3d" xmlns:o="urn:schemas-microsoft-com:office:office" xmlns:r="http://schemas.openxmlformats.org/officeDocument/2006/relationships" xmlns:m="http://schemas.openxmlformats.org/officeDocument/2006/math" xmlns:v="urn:schemas-microsoft-com:vml" xmlns:wp14="http://schemas.microsoft.com/office/word/2010/wordprocessingDrawing" xmlns:wp="http://schemas.openxmlformats.org/drawingml/2006/wordprocessingDrawing" xmlns:w10="urn:schemas-microsoft-com:office:word" xmlns:w="http://schemas.openxmlformats.org/wordprocessingml/2006/main" xmlns:w14="http://schemas.microsoft.com/office/word/2010/wordml" xmlns:w15="http://schemas.microsoft.com/office/word/2012/wordml" xmlns:w16cex="http://schemas.microsoft.com/office/word/2018/wordml/cex" xmlns:w16cid="http://schemas.microsoft.com/office/word/2016/wordml/cid" xmlns:w16="http://schemas.microsoft.com/office/word/2018/wordml" xmlns:w16se="http://schemas.microsoft.com/office/word/2015/wordml/symex" xmlns:wpg="http://schemas.microsoft.com/office/word/2010/wordprocessingGroup" xmlns:wpi="http://schemas.microsoft.com/office/word/2010/wordprocessingInk" xmlns:wne="http://schemas.microsoft.com/office/word/2006/wordml" xmlns:wps="http://schemas.microsoft.com/office/word/2010/wordprocessingShape" mc:Ignorable="w14 w15 w16se w16cid w16 w16cex wp14">
+<w:footnotes xmlns:wpc="http://schemas.microsoft.com/office/word/2010/wordprocessingCanvas" xmlns:cx="http://schemas.microsoft.com/office/drawing/2014/chartex" xmlns:cx1="http://schemas.microsoft.com/office/drawing/2015/9/8/chartex" xmlns:cx2="http://schemas.microsoft.com/office/drawing/2015/10/21/chartex" xmlns:cx3="http://schemas.microsoft.com/office/drawing/2016/5/9/chartex" xmlns:cx4="http://schemas.microsoft.com/office/drawing/2016/5/10/chartex" xmlns:cx5="http://schemas.microsoft.com/office/drawing/2016/5/11/chartex" xmlns:cx6="http://schemas.microsoft.com/office/drawing/2016/5/12/chartex" xmlns:cx7="http://schemas.microsoft.com/office/drawing/2016/5/13/chartex" xmlns:cx8="http://schemas.microsoft.com/office/drawing/2016/5/14/chartex" xmlns:mc="http://schemas.openxmlformats.org/markup-compatibility/2006" xmlns:aink="http://schemas.microsoft.com/office/drawing/2016/ink" xmlns:am3d="http://schemas.microsoft.com/office/drawing/2017/model3d" xmlns:o="urn:schemas-microsoft-com:office:office" xmlns:oel="http://schemas.microsoft.com/office/2019/extlst" xmlns:r="http://schemas.openxmlformats.org/officeDocument/2006/relationships" xmlns:m="http://schemas.openxmlformats.org/officeDocument/2006/math" xmlns:v="urn:schemas-microsoft-com:vml" xmlns:wp14="http://schemas.microsoft.com/office/word/2010/wordprocessingDrawing" xmlns:wp="http://schemas.openxmlformats.org/drawingml/2006/wordprocessingDrawing" xmlns:w10="urn:schemas-microsoft-com:office:word" xmlns:w="http://schemas.openxmlformats.org/wordprocessingml/2006/main" xmlns:w14="http://schemas.microsoft.com/office/word/2010/wordml" xmlns:w15="http://schemas.microsoft.com/office/word/2012/wordml" xmlns:w16cex="http://schemas.microsoft.com/office/word/2018/wordml/cex" xmlns:w16cid="http://schemas.microsoft.com/office/word/2016/wordml/cid" xmlns:w16="http://schemas.microsoft.com/office/word/2018/wordml" xmlns:w16du="http://schemas.microsoft.com/office/word/2023/wordml/word16du" xmlns:w16sdtdh="http://schemas.microsoft.com/office/word/2020/wordml/sdtdatahash" xmlns:w16sdtfl="http://schemas.microsoft.com/office/word/2024/wordml/sdtformatlock" xmlns:w16se="http://schemas.microsoft.com/office/word/2015/wordml/symex" xmlns:wpg="http://schemas.microsoft.com/office/word/2010/wordprocessingGroup" xmlns:wpi="http://schemas.microsoft.com/office/word/2010/wordprocessingInk" xmlns:wne="http://schemas.microsoft.com/office/word/2006/wordml" xmlns:wps="http://schemas.microsoft.com/office/word/2010/wordprocessingShape" mc:Ignorable="w14 w15 w16se w16cid w16 w16cex w16sdtdh w16sdtfl w16du wp14">
   <w:footnote w:type="separator" w:id="-1">
     <w:p>
       <w:pPr>
@@ -10154,7 +10119,7 @@
 </file>
 
 <file path=word/header1.xml><?xml version="1.0" encoding="utf-8"?>
-<w:hdr xmlns:wpc="http://schemas.microsoft.com/office/word/2010/wordprocessingCanvas" xmlns:cx="http://schemas.microsoft.com/office/drawing/2014/chartex" xmlns:cx1="http://schemas.microsoft.com/office/drawing/2015/9/8/chartex" xmlns:cx2="http://schemas.microsoft.com/office/drawing/2015/10/21/chartex" xmlns:cx3="http://schemas.microsoft.com/office/drawing/2016/5/9/chartex" xmlns:cx4="http://schemas.microsoft.com/office/drawing/2016/5/10/chartex" xmlns:cx5="http://schemas.microsoft.com/office/drawing/2016/5/11/chartex" xmlns:cx6="http://schemas.microsoft.com/office/drawing/2016/5/12/chartex" xmlns:cx7="http://schemas.microsoft.com/office/drawing/2016/5/13/chartex" xmlns:cx8="http://schemas.microsoft.com/office/drawing/2016/5/14/chartex" xmlns:mc="http://schemas.openxmlformats.org/markup-compatibility/2006" xmlns:aink="http://schemas.microsoft.com/office/drawing/2016/ink" xmlns:am3d="http://schemas.microsoft.com/office/drawing/2017/model3d" xmlns:o="urn:schemas-microsoft-com:office:office" xmlns:r="http://schemas.openxmlformats.org/officeDocument/2006/relationships" xmlns:m="http://schemas.openxmlformats.org/officeDocument/2006/math" xmlns:v="urn:schemas-microsoft-com:vml" xmlns:wp14="http://schemas.microsoft.com/office/word/2010/wordprocessingDrawing" xmlns:wp="http://schemas.openxmlformats.org/drawingml/2006/wordprocessingDrawing" xmlns:w10="urn:schemas-microsoft-com:office:word" xmlns:w="http://schemas.openxmlformats.org/wordprocessingml/2006/main" xmlns:w14="http://schemas.microsoft.com/office/word/2010/wordml" xmlns:w15="http://schemas.microsoft.com/office/word/2012/wordml" xmlns:w16cex="http://schemas.microsoft.com/office/word/2018/wordml/cex" xmlns:w16cid="http://schemas.microsoft.com/office/word/2016/wordml/cid" xmlns:w16="http://schemas.microsoft.com/office/word/2018/wordml" xmlns:w16se="http://schemas.microsoft.com/office/word/2015/wordml/symex" xmlns:wpg="http://schemas.microsoft.com/office/word/2010/wordprocessingGroup" xmlns:wpi="http://schemas.microsoft.com/office/word/2010/wordprocessingInk" xmlns:wne="http://schemas.microsoft.com/office/word/2006/wordml" xmlns:wps="http://schemas.microsoft.com/office/word/2010/wordprocessingShape" mc:Ignorable="w14 w15 w16se w16cid w16 w16cex wp14">
+<w:hdr xmlns:wpc="http://schemas.microsoft.com/office/word/2010/wordprocessingCanvas" xmlns:cx="http://schemas.microsoft.com/office/drawing/2014/chartex" xmlns:cx1="http://schemas.microsoft.com/office/drawing/2015/9/8/chartex" xmlns:cx2="http://schemas.microsoft.com/office/drawing/2015/10/21/chartex" xmlns:cx3="http://schemas.microsoft.com/office/drawing/2016/5/9/chartex" xmlns:cx4="http://schemas.microsoft.com/office/drawing/2016/5/10/chartex" xmlns:cx5="http://schemas.microsoft.com/office/drawing/2016/5/11/chartex" xmlns:cx6="http://schemas.microsoft.com/office/drawing/2016/5/12/chartex" xmlns:cx7="http://schemas.microsoft.com/office/drawing/2016/5/13/chartex" xmlns:cx8="http://schemas.microsoft.com/office/drawing/2016/5/14/chartex" xmlns:mc="http://schemas.openxmlformats.org/markup-compatibility/2006" xmlns:aink="http://schemas.microsoft.com/office/drawing/2016/ink" xmlns:am3d="http://schemas.microsoft.com/office/drawing/2017/model3d" xmlns:o="urn:schemas-microsoft-com:office:office" xmlns:oel="http://schemas.microsoft.com/office/2019/extlst" xmlns:r="http://schemas.openxmlformats.org/officeDocument/2006/relationships" xmlns:m="http://schemas.openxmlformats.org/officeDocument/2006/math" xmlns:v="urn:schemas-microsoft-com:vml" xmlns:wp14="http://schemas.microsoft.com/office/word/2010/wordprocessingDrawing" xmlns:wp="http://schemas.openxmlformats.org/drawingml/2006/wordprocessingDrawing" xmlns:w10="urn:schemas-microsoft-com:office:word" xmlns:w="http://schemas.openxmlformats.org/wordprocessingml/2006/main" xmlns:w14="http://schemas.microsoft.com/office/word/2010/wordml" xmlns:w15="http://schemas.microsoft.com/office/word/2012/wordml" xmlns:w16cex="http://schemas.microsoft.com/office/word/2018/wordml/cex" xmlns:w16cid="http://schemas.microsoft.com/office/word/2016/wordml/cid" xmlns:w16="http://schemas.microsoft.com/office/word/2018/wordml" xmlns:w16du="http://schemas.microsoft.com/office/word/2023/wordml/word16du" xmlns:w16sdtdh="http://schemas.microsoft.com/office/word/2020/wordml/sdtdatahash" xmlns:w16sdtfl="http://schemas.microsoft.com/office/word/2024/wordml/sdtformatlock" xmlns:w16se="http://schemas.microsoft.com/office/word/2015/wordml/symex" xmlns:wpg="http://schemas.microsoft.com/office/word/2010/wordprocessingGroup" xmlns:wpi="http://schemas.microsoft.com/office/word/2010/wordprocessingInk" xmlns:wne="http://schemas.microsoft.com/office/word/2006/wordml" xmlns:wps="http://schemas.microsoft.com/office/word/2010/wordprocessingShape" mc:Ignorable="w14 w15 w16se w16cid w16 w16cex w16sdtdh w16sdtfl w16du wp14">
   <w:p>
     <w:pPr>
       <w:pStyle w:val="Header"/>
@@ -10259,7 +10224,7 @@
 </file>
 
 <file path=word/header2.xml><?xml version="1.0" encoding="utf-8"?>
-<w:hdr xmlns:wpc="http://schemas.microsoft.com/office/word/2010/wordprocessingCanvas" xmlns:cx="http://schemas.microsoft.com/office/drawing/2014/chartex" xmlns:cx1="http://schemas.microsoft.com/office/drawing/2015/9/8/chartex" xmlns:cx2="http://schemas.microsoft.com/office/drawing/2015/10/21/chartex" xmlns:cx3="http://schemas.microsoft.com/office/drawing/2016/5/9/chartex" xmlns:cx4="http://schemas.microsoft.com/office/drawing/2016/5/10/chartex" xmlns:cx5="http://schemas.microsoft.com/office/drawing/2016/5/11/chartex" xmlns:cx6="http://schemas.microsoft.com/office/drawing/2016/5/12/chartex" xmlns:cx7="http://schemas.microsoft.com/office/drawing/2016/5/13/chartex" xmlns:cx8="http://schemas.microsoft.com/office/drawing/2016/5/14/chartex" xmlns:mc="http://schemas.openxmlformats.org/markup-compatibility/2006" xmlns:aink="http://schemas.microsoft.com/office/drawing/2016/ink" xmlns:am3d="http://schemas.microsoft.com/office/drawing/2017/model3d" xmlns:o="urn:schemas-microsoft-com:office:office" xmlns:r="http://schemas.openxmlformats.org/officeDocument/2006/relationships" xmlns:m="http://schemas.openxmlformats.org/officeDocument/2006/math" xmlns:v="urn:schemas-microsoft-com:vml" xmlns:wp14="http://schemas.microsoft.com/office/word/2010/wordprocessingDrawing" xmlns:wp="http://schemas.openxmlformats.org/drawingml/2006/wordprocessingDrawing" xmlns:w10="urn:schemas-microsoft-com:office:word" xmlns:w="http://schemas.openxmlformats.org/wordprocessingml/2006/main" xmlns:w14="http://schemas.microsoft.com/office/word/2010/wordml" xmlns:w15="http://schemas.microsoft.com/office/word/2012/wordml" xmlns:w16cex="http://schemas.microsoft.com/office/word/2018/wordml/cex" xmlns:w16cid="http://schemas.microsoft.com/office/word/2016/wordml/cid" xmlns:w16="http://schemas.microsoft.com/office/word/2018/wordml" xmlns:w16se="http://schemas.microsoft.com/office/word/2015/wordml/symex" xmlns:wpg="http://schemas.microsoft.com/office/word/2010/wordprocessingGroup" xmlns:wpi="http://schemas.microsoft.com/office/word/2010/wordprocessingInk" xmlns:wne="http://schemas.microsoft.com/office/word/2006/wordml" xmlns:wps="http://schemas.microsoft.com/office/word/2010/wordprocessingShape" mc:Ignorable="w14 w15 w16se w16cid w16 w16cex wp14">
+<w:hdr xmlns:wpc="http://schemas.microsoft.com/office/word/2010/wordprocessingCanvas" xmlns:cx="http://schemas.microsoft.com/office/drawing/2014/chartex" xmlns:cx1="http://schemas.microsoft.com/office/drawing/2015/9/8/chartex" xmlns:cx2="http://schemas.microsoft.com/office/drawing/2015/10/21/chartex" xmlns:cx3="http://schemas.microsoft.com/office/drawing/2016/5/9/chartex" xmlns:cx4="http://schemas.microsoft.com/office/drawing/2016/5/10/chartex" xmlns:cx5="http://schemas.microsoft.com/office/drawing/2016/5/11/chartex" xmlns:cx6="http://schemas.microsoft.com/office/drawing/2016/5/12/chartex" xmlns:cx7="http://schemas.microsoft.com/office/drawing/2016/5/13/chartex" xmlns:cx8="http://schemas.microsoft.com/office/drawing/2016/5/14/chartex" xmlns:mc="http://schemas.openxmlformats.org/markup-compatibility/2006" xmlns:aink="http://schemas.microsoft.com/office/drawing/2016/ink" xmlns:am3d="http://schemas.microsoft.com/office/drawing/2017/model3d" xmlns:o="urn:schemas-microsoft-com:office:office" xmlns:oel="http://schemas.microsoft.com/office/2019/extlst" xmlns:r="http://schemas.openxmlformats.org/officeDocument/2006/relationships" xmlns:m="http://schemas.openxmlformats.org/officeDocument/2006/math" xmlns:v="urn:schemas-microsoft-com:vml" xmlns:wp14="http://schemas.microsoft.com/office/word/2010/wordprocessingDrawing" xmlns:wp="http://schemas.openxmlformats.org/drawingml/2006/wordprocessingDrawing" xmlns:w10="urn:schemas-microsoft-com:office:word" xmlns:w="http://schemas.openxmlformats.org/wordprocessingml/2006/main" xmlns:w14="http://schemas.microsoft.com/office/word/2010/wordml" xmlns:w15="http://schemas.microsoft.com/office/word/2012/wordml" xmlns:w16cex="http://schemas.microsoft.com/office/word/2018/wordml/cex" xmlns:w16cid="http://schemas.microsoft.com/office/word/2016/wordml/cid" xmlns:w16="http://schemas.microsoft.com/office/word/2018/wordml" xmlns:w16du="http://schemas.microsoft.com/office/word/2023/wordml/word16du" xmlns:w16sdtdh="http://schemas.microsoft.com/office/word/2020/wordml/sdtdatahash" xmlns:w16sdtfl="http://schemas.microsoft.com/office/word/2024/wordml/sdtformatlock" xmlns:w16se="http://schemas.microsoft.com/office/word/2015/wordml/symex" xmlns:wpg="http://schemas.microsoft.com/office/word/2010/wordprocessingGroup" xmlns:wpi="http://schemas.microsoft.com/office/word/2010/wordprocessingInk" xmlns:wne="http://schemas.microsoft.com/office/word/2006/wordml" xmlns:wps="http://schemas.microsoft.com/office/word/2010/wordprocessingShape" mc:Ignorable="w14 w15 w16se w16cid w16 w16cex w16sdtdh w16sdtfl w16du wp14">
   <w:p>
     <w:pPr>
       <w:pStyle w:val="Header"/>
@@ -10340,7 +10305,7 @@
 </file>
 
 <file path=word/header3.xml><?xml version="1.0" encoding="utf-8"?>
-<w:hdr xmlns:wpc="http://schemas.microsoft.com/office/word/2010/wordprocessingCanvas" xmlns:cx="http://schemas.microsoft.com/office/drawing/2014/chartex" xmlns:cx1="http://schemas.microsoft.com/office/drawing/2015/9/8/chartex" xmlns:cx2="http://schemas.microsoft.com/office/drawing/2015/10/21/chartex" xmlns:cx3="http://schemas.microsoft.com/office/drawing/2016/5/9/chartex" xmlns:cx4="http://schemas.microsoft.com/office/drawing/2016/5/10/chartex" xmlns:cx5="http://schemas.microsoft.com/office/drawing/2016/5/11/chartex" xmlns:cx6="http://schemas.microsoft.com/office/drawing/2016/5/12/chartex" xmlns:cx7="http://schemas.microsoft.com/office/drawing/2016/5/13/chartex" xmlns:cx8="http://schemas.microsoft.com/office/drawing/2016/5/14/chartex" xmlns:mc="http://schemas.openxmlformats.org/markup-compatibility/2006" xmlns:aink="http://schemas.microsoft.com/office/drawing/2016/ink" xmlns:am3d="http://schemas.microsoft.com/office/drawing/2017/model3d" xmlns:o="urn:schemas-microsoft-com:office:office" xmlns:r="http://schemas.openxmlformats.org/officeDocument/2006/relationships" xmlns:m="http://schemas.openxmlformats.org/officeDocument/2006/math" xmlns:v="urn:schemas-microsoft-com:vml" xmlns:wp14="http://schemas.microsoft.com/office/word/2010/wordprocessingDrawing" xmlns:wp="http://schemas.openxmlformats.org/drawingml/2006/wordprocessingDrawing" xmlns:w10="urn:schemas-microsoft-com:office:word" xmlns:w="http://schemas.openxmlformats.org/wordprocessingml/2006/main" xmlns:w14="http://schemas.microsoft.com/office/word/2010/wordml" xmlns:w15="http://schemas.microsoft.com/office/word/2012/wordml" xmlns:w16cex="http://schemas.microsoft.com/office/word/2018/wordml/cex" xmlns:w16cid="http://schemas.microsoft.com/office/word/2016/wordml/cid" xmlns:w16="http://schemas.microsoft.com/office/word/2018/wordml" xmlns:w16se="http://schemas.microsoft.com/office/word/2015/wordml/symex" xmlns:wpg="http://schemas.microsoft.com/office/word/2010/wordprocessingGroup" xmlns:wpi="http://schemas.microsoft.com/office/word/2010/wordprocessingInk" xmlns:wne="http://schemas.microsoft.com/office/word/2006/wordml" xmlns:wps="http://schemas.microsoft.com/office/word/2010/wordprocessingShape" mc:Ignorable="w14 w15 w16se w16cid w16 w16cex wp14">
+<w:hdr xmlns:wpc="http://schemas.microsoft.com/office/word/2010/wordprocessingCanvas" xmlns:cx="http://schemas.microsoft.com/office/drawing/2014/chartex" xmlns:cx1="http://schemas.microsoft.com/office/drawing/2015/9/8/chartex" xmlns:cx2="http://schemas.microsoft.com/office/drawing/2015/10/21/chartex" xmlns:cx3="http://schemas.microsoft.com/office/drawing/2016/5/9/chartex" xmlns:cx4="http://schemas.microsoft.com/office/drawing/2016/5/10/chartex" xmlns:cx5="http://schemas.microsoft.com/office/drawing/2016/5/11/chartex" xmlns:cx6="http://schemas.microsoft.com/office/drawing/2016/5/12/chartex" xmlns:cx7="http://schemas.microsoft.com/office/drawing/2016/5/13/chartex" xmlns:cx8="http://schemas.microsoft.com/office/drawing/2016/5/14/chartex" xmlns:mc="http://schemas.openxmlformats.org/markup-compatibility/2006" xmlns:aink="http://schemas.microsoft.com/office/drawing/2016/ink" xmlns:am3d="http://schemas.microsoft.com/office/drawing/2017/model3d" xmlns:o="urn:schemas-microsoft-com:office:office" xmlns:oel="http://schemas.microsoft.com/office/2019/extlst" xmlns:r="http://schemas.openxmlformats.org/officeDocument/2006/relationships" xmlns:m="http://schemas.openxmlformats.org/officeDocument/2006/math" xmlns:v="urn:schemas-microsoft-com:vml" xmlns:wp14="http://schemas.microsoft.com/office/word/2010/wordprocessingDrawing" xmlns:wp="http://schemas.openxmlformats.org/drawingml/2006/wordprocessingDrawing" xmlns:w10="urn:schemas-microsoft-com:office:word" xmlns:w="http://schemas.openxmlformats.org/wordprocessingml/2006/main" xmlns:w14="http://schemas.microsoft.com/office/word/2010/wordml" xmlns:w15="http://schemas.microsoft.com/office/word/2012/wordml" xmlns:w16cex="http://schemas.microsoft.com/office/word/2018/wordml/cex" xmlns:w16cid="http://schemas.microsoft.com/office/word/2016/wordml/cid" xmlns:w16="http://schemas.microsoft.com/office/word/2018/wordml" xmlns:w16du="http://schemas.microsoft.com/office/word/2023/wordml/word16du" xmlns:w16sdtdh="http://schemas.microsoft.com/office/word/2020/wordml/sdtdatahash" xmlns:w16sdtfl="http://schemas.microsoft.com/office/word/2024/wordml/sdtformatlock" xmlns:w16se="http://schemas.microsoft.com/office/word/2015/wordml/symex" xmlns:wpg="http://schemas.microsoft.com/office/word/2010/wordprocessingGroup" xmlns:wpi="http://schemas.microsoft.com/office/word/2010/wordprocessingInk" xmlns:wne="http://schemas.microsoft.com/office/word/2006/wordml" xmlns:wps="http://schemas.microsoft.com/office/word/2010/wordprocessingShape" mc:Ignorable="w14 w15 w16se w16cid w16 w16cex w16sdtdh w16sdtfl w16du wp14">
   <w:p>
     <w:pPr>
       <w:pStyle w:val="Header"/>
@@ -10350,7 +10315,7 @@
 </file>
 
 <file path=word/numbering.xml><?xml version="1.0" encoding="utf-8"?>
-<w:numbering xmlns:wpc="http://schemas.microsoft.com/office/word/2010/wordprocessingCanvas" xmlns:cx="http://schemas.microsoft.com/office/drawing/2014/chartex" xmlns:cx1="http://schemas.microsoft.com/office/drawing/2015/9/8/chartex" xmlns:cx2="http://schemas.microsoft.com/office/drawing/2015/10/21/chartex" xmlns:cx3="http://schemas.microsoft.com/office/drawing/2016/5/9/chartex" xmlns:cx4="http://schemas.microsoft.com/office/drawing/2016/5/10/chartex" xmlns:cx5="http://schemas.microsoft.com/office/drawing/2016/5/11/chartex" xmlns:cx6="http://schemas.microsoft.com/office/drawing/2016/5/12/chartex" xmlns:cx7="http://schemas.microsoft.com/office/drawing/2016/5/13/chartex" xmlns:cx8="http://schemas.microsoft.com/office/drawing/2016/5/14/chartex" xmlns:mc="http://schemas.openxmlformats.org/markup-compatibility/2006" xmlns:aink="http://schemas.microsoft.com/office/drawing/2016/ink" xmlns:am3d="http://schemas.microsoft.com/office/drawing/2017/model3d" xmlns:o="urn:schemas-microsoft-com:office:office" xmlns:r="http://schemas.openxmlformats.org/officeDocument/2006/relationships" xmlns:m="http://schemas.openxmlformats.org/officeDocument/2006/math" xmlns:v="urn:schemas-microsoft-com:vml" xmlns:wp14="http://schemas.microsoft.com/office/word/2010/wordprocessingDrawing" xmlns:wp="http://schemas.openxmlformats.org/drawingml/2006/wordprocessingDrawing" xmlns:w10="urn:schemas-microsoft-com:office:word" xmlns:w="http://schemas.openxmlformats.org/wordprocessingml/2006/main" xmlns:w14="http://schemas.microsoft.com/office/word/2010/wordml" xmlns:w15="http://schemas.microsoft.com/office/word/2012/wordml" xmlns:w16cex="http://schemas.microsoft.com/office/word/2018/wordml/cex" xmlns:w16cid="http://schemas.microsoft.com/office/word/2016/wordml/cid" xmlns:w16="http://schemas.microsoft.com/office/word/2018/wordml" xmlns:w16se="http://schemas.microsoft.com/office/word/2015/wordml/symex" xmlns:wpg="http://schemas.microsoft.com/office/word/2010/wordprocessingGroup" xmlns:wpi="http://schemas.microsoft.com/office/word/2010/wordprocessingInk" xmlns:wne="http://schemas.microsoft.com/office/word/2006/wordml" xmlns:wps="http://schemas.microsoft.com/office/word/2010/wordprocessingShape" mc:Ignorable="w14 w15 w16se w16cid w16 w16cex wp14">
+<w:numbering xmlns:wpc="http://schemas.microsoft.com/office/word/2010/wordprocessingCanvas" xmlns:cx="http://schemas.microsoft.com/office/drawing/2014/chartex" xmlns:cx1="http://schemas.microsoft.com/office/drawing/2015/9/8/chartex" xmlns:cx2="http://schemas.microsoft.com/office/drawing/2015/10/21/chartex" xmlns:cx3="http://schemas.microsoft.com/office/drawing/2016/5/9/chartex" xmlns:cx4="http://schemas.microsoft.com/office/drawing/2016/5/10/chartex" xmlns:cx5="http://schemas.microsoft.com/office/drawing/2016/5/11/chartex" xmlns:cx6="http://schemas.microsoft.com/office/drawing/2016/5/12/chartex" xmlns:cx7="http://schemas.microsoft.com/office/drawing/2016/5/13/chartex" xmlns:cx8="http://schemas.microsoft.com/office/drawing/2016/5/14/chartex" xmlns:mc="http://schemas.openxmlformats.org/markup-compatibility/2006" xmlns:aink="http://schemas.microsoft.com/office/drawing/2016/ink" xmlns:am3d="http://schemas.microsoft.com/office/drawing/2017/model3d" xmlns:o="urn:schemas-microsoft-com:office:office" xmlns:oel="http://schemas.microsoft.com/office/2019/extlst" xmlns:r="http://schemas.openxmlformats.org/officeDocument/2006/relationships" xmlns:m="http://schemas.openxmlformats.org/officeDocument/2006/math" xmlns:v="urn:schemas-microsoft-com:vml" xmlns:wp14="http://schemas.microsoft.com/office/word/2010/wordprocessingDrawing" xmlns:wp="http://schemas.openxmlformats.org/drawingml/2006/wordprocessingDrawing" xmlns:w10="urn:schemas-microsoft-com:office:word" xmlns:w="http://schemas.openxmlformats.org/wordprocessingml/2006/main" xmlns:w14="http://schemas.microsoft.com/office/word/2010/wordml" xmlns:w15="http://schemas.microsoft.com/office/word/2012/wordml" xmlns:w16cex="http://schemas.microsoft.com/office/word/2018/wordml/cex" xmlns:w16cid="http://schemas.microsoft.com/office/word/2016/wordml/cid" xmlns:w16="http://schemas.microsoft.com/office/word/2018/wordml" xmlns:w16du="http://schemas.microsoft.com/office/word/2023/wordml/word16du" xmlns:w16sdtdh="http://schemas.microsoft.com/office/word/2020/wordml/sdtdatahash" xmlns:w16sdtfl="http://schemas.microsoft.com/office/word/2024/wordml/sdtformatlock" xmlns:w16se="http://schemas.microsoft.com/office/word/2015/wordml/symex" xmlns:wpg="http://schemas.microsoft.com/office/word/2010/wordprocessingGroup" xmlns:wpi="http://schemas.microsoft.com/office/word/2010/wordprocessingInk" xmlns:wne="http://schemas.microsoft.com/office/word/2006/wordml" xmlns:wps="http://schemas.microsoft.com/office/word/2010/wordprocessingShape" mc:Ignorable="w14 w15 w16se w16cid w16 w16cex w16sdtdh w16sdtfl w16du wp14">
   <w:abstractNum w:abstractNumId="0" w15:restartNumberingAfterBreak="0">
     <w:nsid w:val="001B32C5"/>
     <w:multiLevelType w:val="hybridMultilevel"/>
@@ -15361,164 +15326,164 @@
       </w:pPr>
     </w:lvl>
   </w:abstractNum>
-  <w:num w:numId="1">
+  <w:num w:numId="1" w16cid:durableId="1382821368">
     <w:abstractNumId w:val="9"/>
   </w:num>
-  <w:num w:numId="2">
+  <w:num w:numId="2" w16cid:durableId="1550530127">
     <w:abstractNumId w:val="34"/>
   </w:num>
-  <w:num w:numId="3">
+  <w:num w:numId="3" w16cid:durableId="1790126197">
     <w:abstractNumId w:val="48"/>
   </w:num>
-  <w:num w:numId="4">
+  <w:num w:numId="4" w16cid:durableId="1834447280">
     <w:abstractNumId w:val="48"/>
     <w:lvlOverride w:ilvl="0">
       <w:startOverride w:val="1"/>
     </w:lvlOverride>
   </w:num>
-  <w:num w:numId="5">
+  <w:num w:numId="5" w16cid:durableId="2019233121">
     <w:abstractNumId w:val="29"/>
   </w:num>
-  <w:num w:numId="6">
+  <w:num w:numId="6" w16cid:durableId="712274012">
     <w:abstractNumId w:val="6"/>
   </w:num>
-  <w:num w:numId="7">
+  <w:num w:numId="7" w16cid:durableId="983005336">
     <w:abstractNumId w:val="36"/>
   </w:num>
-  <w:num w:numId="8">
+  <w:num w:numId="8" w16cid:durableId="1070812603">
     <w:abstractNumId w:val="4"/>
   </w:num>
-  <w:num w:numId="9">
+  <w:num w:numId="9" w16cid:durableId="113142077">
     <w:abstractNumId w:val="27"/>
   </w:num>
-  <w:num w:numId="10">
+  <w:num w:numId="10" w16cid:durableId="1733506722">
     <w:abstractNumId w:val="41"/>
   </w:num>
-  <w:num w:numId="11">
+  <w:num w:numId="11" w16cid:durableId="2124761192">
     <w:abstractNumId w:val="30"/>
   </w:num>
-  <w:num w:numId="12">
+  <w:num w:numId="12" w16cid:durableId="1255896708">
     <w:abstractNumId w:val="43"/>
   </w:num>
-  <w:num w:numId="13">
+  <w:num w:numId="13" w16cid:durableId="1956517385">
     <w:abstractNumId w:val="33"/>
   </w:num>
-  <w:num w:numId="14">
+  <w:num w:numId="14" w16cid:durableId="889809004">
     <w:abstractNumId w:val="38"/>
   </w:num>
-  <w:num w:numId="15">
+  <w:num w:numId="15" w16cid:durableId="817498844">
     <w:abstractNumId w:val="37"/>
   </w:num>
-  <w:num w:numId="16">
+  <w:num w:numId="16" w16cid:durableId="1753314303">
     <w:abstractNumId w:val="23"/>
   </w:num>
-  <w:num w:numId="17">
+  <w:num w:numId="17" w16cid:durableId="8602418">
     <w:abstractNumId w:val="12"/>
   </w:num>
-  <w:num w:numId="18">
+  <w:num w:numId="18" w16cid:durableId="1798722132">
     <w:abstractNumId w:val="20"/>
   </w:num>
-  <w:num w:numId="19">
+  <w:num w:numId="19" w16cid:durableId="1013260854">
     <w:abstractNumId w:val="2"/>
   </w:num>
-  <w:num w:numId="20">
+  <w:num w:numId="20" w16cid:durableId="1613317419">
     <w:abstractNumId w:val="18"/>
   </w:num>
-  <w:num w:numId="21">
+  <w:num w:numId="21" w16cid:durableId="282883052">
     <w:abstractNumId w:val="16"/>
   </w:num>
-  <w:num w:numId="22">
+  <w:num w:numId="22" w16cid:durableId="1974170993">
     <w:abstractNumId w:val="26"/>
   </w:num>
-  <w:num w:numId="23">
+  <w:num w:numId="23" w16cid:durableId="1093015268">
     <w:abstractNumId w:val="35"/>
   </w:num>
-  <w:num w:numId="24">
+  <w:num w:numId="24" w16cid:durableId="190843391">
     <w:abstractNumId w:val="28"/>
   </w:num>
-  <w:num w:numId="25">
+  <w:num w:numId="25" w16cid:durableId="651981736">
     <w:abstractNumId w:val="5"/>
   </w:num>
-  <w:num w:numId="26">
+  <w:num w:numId="26" w16cid:durableId="280038351">
     <w:abstractNumId w:val="44"/>
   </w:num>
-  <w:num w:numId="27">
+  <w:num w:numId="27" w16cid:durableId="889533819">
     <w:abstractNumId w:val="14"/>
   </w:num>
-  <w:num w:numId="28">
+  <w:num w:numId="28" w16cid:durableId="1526671070">
     <w:abstractNumId w:val="13"/>
   </w:num>
-  <w:num w:numId="29">
+  <w:num w:numId="29" w16cid:durableId="2009402819">
     <w:abstractNumId w:val="40"/>
   </w:num>
-  <w:num w:numId="30">
+  <w:num w:numId="30" w16cid:durableId="665598199">
     <w:abstractNumId w:val="45"/>
   </w:num>
-  <w:num w:numId="31">
+  <w:num w:numId="31" w16cid:durableId="2049135313">
     <w:abstractNumId w:val="1"/>
   </w:num>
-  <w:num w:numId="32">
+  <w:num w:numId="32" w16cid:durableId="2129009149">
     <w:abstractNumId w:val="24"/>
   </w:num>
-  <w:num w:numId="33">
+  <w:num w:numId="33" w16cid:durableId="1335455537">
     <w:abstractNumId w:val="22"/>
   </w:num>
-  <w:num w:numId="34">
+  <w:num w:numId="34" w16cid:durableId="1357584533">
     <w:abstractNumId w:val="10"/>
   </w:num>
-  <w:num w:numId="35">
+  <w:num w:numId="35" w16cid:durableId="1174567062">
     <w:abstractNumId w:val="7"/>
   </w:num>
-  <w:num w:numId="36">
+  <w:num w:numId="36" w16cid:durableId="1356882709">
     <w:abstractNumId w:val="47"/>
   </w:num>
-  <w:num w:numId="37">
+  <w:num w:numId="37" w16cid:durableId="257905158">
     <w:abstractNumId w:val="19"/>
   </w:num>
-  <w:num w:numId="38">
+  <w:num w:numId="38" w16cid:durableId="1176379407">
     <w:abstractNumId w:val="21"/>
   </w:num>
-  <w:num w:numId="39">
+  <w:num w:numId="39" w16cid:durableId="739400249">
     <w:abstractNumId w:val="8"/>
   </w:num>
-  <w:num w:numId="40">
+  <w:num w:numId="40" w16cid:durableId="1767535830">
     <w:abstractNumId w:val="15"/>
   </w:num>
-  <w:num w:numId="41">
+  <w:num w:numId="41" w16cid:durableId="405956993">
     <w:abstractNumId w:val="3"/>
   </w:num>
-  <w:num w:numId="42">
+  <w:num w:numId="42" w16cid:durableId="745569236">
     <w:abstractNumId w:val="31"/>
   </w:num>
-  <w:num w:numId="43">
+  <w:num w:numId="43" w16cid:durableId="2055275480">
     <w:abstractNumId w:val="39"/>
   </w:num>
-  <w:num w:numId="44">
+  <w:num w:numId="44" w16cid:durableId="228658841">
     <w:abstractNumId w:val="25"/>
   </w:num>
-  <w:num w:numId="45">
+  <w:num w:numId="45" w16cid:durableId="257753932">
     <w:abstractNumId w:val="42"/>
   </w:num>
-  <w:num w:numId="46">
+  <w:num w:numId="46" w16cid:durableId="622659980">
     <w:abstractNumId w:val="11"/>
   </w:num>
-  <w:num w:numId="47">
+  <w:num w:numId="47" w16cid:durableId="1044330111">
     <w:abstractNumId w:val="17"/>
   </w:num>
-  <w:num w:numId="48">
+  <w:num w:numId="48" w16cid:durableId="791556820">
     <w:abstractNumId w:val="0"/>
   </w:num>
-  <w:num w:numId="49">
+  <w:num w:numId="49" w16cid:durableId="1791047366">
     <w:abstractNumId w:val="32"/>
   </w:num>
-  <w:num w:numId="50">
+  <w:num w:numId="50" w16cid:durableId="1598172012">
     <w:abstractNumId w:val="46"/>
   </w:num>
 </w:numbering>
 </file>
 
 <file path=word/styles.xml><?xml version="1.0" encoding="utf-8"?>
-<w:styles xmlns:mc="http://schemas.openxmlformats.org/markup-compatibility/2006" xmlns:r="http://schemas.openxmlformats.org/officeDocument/2006/relationships" xmlns:w="http://schemas.openxmlformats.org/wordprocessingml/2006/main" xmlns:w14="http://schemas.microsoft.com/office/word/2010/wordml" xmlns:w15="http://schemas.microsoft.com/office/word/2012/wordml" xmlns:w16cex="http://schemas.microsoft.com/office/word/2018/wordml/cex" xmlns:w16cid="http://schemas.microsoft.com/office/word/2016/wordml/cid" xmlns:w16="http://schemas.microsoft.com/office/word/2018/wordml" xmlns:w16se="http://schemas.microsoft.com/office/word/2015/wordml/symex" mc:Ignorable="w14 w15 w16se w16cid w16 w16cex">
+<w:styles xmlns:mc="http://schemas.openxmlformats.org/markup-compatibility/2006" xmlns:r="http://schemas.openxmlformats.org/officeDocument/2006/relationships" xmlns:w="http://schemas.openxmlformats.org/wordprocessingml/2006/main" xmlns:w14="http://schemas.microsoft.com/office/word/2010/wordml" xmlns:w15="http://schemas.microsoft.com/office/word/2012/wordml" xmlns:w16cex="http://schemas.microsoft.com/office/word/2018/wordml/cex" xmlns:w16cid="http://schemas.microsoft.com/office/word/2016/wordml/cid" xmlns:w16="http://schemas.microsoft.com/office/word/2018/wordml" xmlns:w16du="http://schemas.microsoft.com/office/word/2023/wordml/word16du" xmlns:w16sdtdh="http://schemas.microsoft.com/office/word/2020/wordml/sdtdatahash" xmlns:w16sdtfl="http://schemas.microsoft.com/office/word/2024/wordml/sdtformatlock" xmlns:w16se="http://schemas.microsoft.com/office/word/2015/wordml/symex" mc:Ignorable="w14 w15 w16se w16cid w16 w16cex w16sdtdh w16sdtfl w16du">
   <w:docDefaults>
     <w:rPrDefault>
       <w:rPr>
@@ -17134,6 +17099,25 @@
 </file>
 
 <file path=customXml/item1.xml><?xml version="1.0" encoding="utf-8"?>
+<p:properties xmlns:p="http://schemas.microsoft.com/office/2006/metadata/properties" xmlns:xsi="http://www.w3.org/2001/XMLSchema-instance" xmlns:pc="http://schemas.microsoft.com/office/infopath/2007/PartnerControls">
+  <documentManagement/>
+</p:properties>
+</file>
+
+<file path=customXml/item2.xml><?xml version="1.0" encoding="utf-8"?>
+<b:Sources xmlns:b="http://schemas.openxmlformats.org/officeDocument/2006/bibliography" xmlns="http://schemas.openxmlformats.org/officeDocument/2006/bibliography" SelectedStyle="\APASixthEditionOfficeOnline.xsl" StyleName="APA" Version="6"/>
+</file>
+
+<file path=customXml/item3.xml><?xml version="1.0" encoding="utf-8"?>
+<?mso-contentType ?>
+<FormTemplates xmlns="http://schemas.microsoft.com/sharepoint/v3/contenttype/forms">
+  <Display>DocumentLibraryForm</Display>
+  <Edit>DocumentLibraryForm</Edit>
+  <New>DocumentLibraryForm</New>
+</FormTemplates>
+</file>
+
+<file path=customXml/item4.xml><?xml version="1.0" encoding="utf-8"?>
 <ct:contentTypeSchema xmlns:ct="http://schemas.microsoft.com/office/2006/metadata/contentType" xmlns:ma="http://schemas.microsoft.com/office/2006/metadata/properties/metaAttributes" ct:_="" ma:_="" ma:contentTypeName="Document" ma:contentTypeID="0x01010057B93AB9173E194CB20DB06DAD82D9E9" ma:contentTypeVersion="4" ma:contentTypeDescription="Create a new document." ma:contentTypeScope="" ma:versionID="3b04d128f8b39215ed28c628fc6cec46">
   <xsd:schema xmlns:xsd="http://www.w3.org/2001/XMLSchema" xmlns:xs="http://www.w3.org/2001/XMLSchema" xmlns:p="http://schemas.microsoft.com/office/2006/metadata/properties" xmlns:ns2="ec8cac91-f48a-49ed-8beb-7d1ffe72e99a" targetNamespace="http://schemas.microsoft.com/office/2006/metadata/properties" ma:root="true" ma:fieldsID="3045fbb96a7cca188f518ccef1a691ea" ns2:_="">
     <xsd:import namespace="ec8cac91-f48a-49ed-8beb-7d1ffe72e99a"/>
@@ -17279,26 +17263,32 @@
 </ct:contentTypeSchema>
 </file>
 
-<file path=customXml/item2.xml><?xml version="1.0" encoding="utf-8"?>
-<?mso-contentType ?>
-<FormTemplates xmlns="http://schemas.microsoft.com/sharepoint/v3/contenttype/forms">
-  <Display>DocumentLibraryForm</Display>
-  <Edit>DocumentLibraryForm</Edit>
-  <New>DocumentLibraryForm</New>
-</FormTemplates>
+<file path=customXml/itemProps1.xml><?xml version="1.0" encoding="utf-8"?>
+<ds:datastoreItem xmlns:ds="http://schemas.openxmlformats.org/officeDocument/2006/customXml" ds:itemID="{A237F076-05FC-4137-BB86-50F4B34B43B2}">
+  <ds:schemaRefs>
+    <ds:schemaRef ds:uri="http://schemas.microsoft.com/office/2006/metadata/properties"/>
+    <ds:schemaRef ds:uri="http://schemas.microsoft.com/office/infopath/2007/PartnerControls"/>
+  </ds:schemaRefs>
+</ds:datastoreItem>
 </file>
 
-<file path=customXml/item3.xml><?xml version="1.0" encoding="utf-8"?>
-<b:Sources xmlns:b="http://schemas.openxmlformats.org/officeDocument/2006/bibliography" xmlns="http://schemas.openxmlformats.org/officeDocument/2006/bibliography" SelectedStyle="\APASixthEditionOfficeOnline.xsl" StyleName="APA" Version="6"/>
+<file path=customXml/itemProps2.xml><?xml version="1.0" encoding="utf-8"?>
+<ds:datastoreItem xmlns:ds="http://schemas.openxmlformats.org/officeDocument/2006/customXml" ds:itemID="{6A2367CD-9D61-4850-A554-2674BCCB3BE2}">
+  <ds:schemaRefs>
+    <ds:schemaRef ds:uri="http://schemas.openxmlformats.org/officeDocument/2006/bibliography"/>
+  </ds:schemaRefs>
+</ds:datastoreItem>
 </file>
 
-<file path=customXml/item4.xml><?xml version="1.0" encoding="utf-8"?>
-<p:properties xmlns:p="http://schemas.microsoft.com/office/2006/metadata/properties" xmlns:xsi="http://www.w3.org/2001/XMLSchema-instance" xmlns:pc="http://schemas.microsoft.com/office/infopath/2007/PartnerControls">
-  <documentManagement/>
-</p:properties>
+<file path=customXml/itemProps3.xml><?xml version="1.0" encoding="utf-8"?>
+<ds:datastoreItem xmlns:ds="http://schemas.openxmlformats.org/officeDocument/2006/customXml" ds:itemID="{F3321A5D-D6E6-463E-971E-5BB320AF87AB}">
+  <ds:schemaRefs>
+    <ds:schemaRef ds:uri="http://schemas.microsoft.com/sharepoint/v3/contenttype/forms"/>
+  </ds:schemaRefs>
+</ds:datastoreItem>
 </file>
 
-<file path=customXml/itemProps1.xml><?xml version="1.0" encoding="utf-8"?>
+<file path=customXml/itemProps4.xml><?xml version="1.0" encoding="utf-8"?>
 <ds:datastoreItem xmlns:ds="http://schemas.openxmlformats.org/officeDocument/2006/customXml" ds:itemID="{DD147468-30F4-4890-8B22-8AFD40618528}">
   <ds:schemaRefs>
     <ds:schemaRef ds:uri="http://schemas.microsoft.com/office/2006/metadata/contentType"/>
@@ -17314,29 +17304,4 @@
     <ds:schemaRef ds:uri="http://schemas.microsoft.com/internal/obd"/>
   </ds:schemaRefs>
 </ds:datastoreItem>
-</file>
-
-<file path=customXml/itemProps2.xml><?xml version="1.0" encoding="utf-8"?>
-<ds:datastoreItem xmlns:ds="http://schemas.openxmlformats.org/officeDocument/2006/customXml" ds:itemID="{F3321A5D-D6E6-463E-971E-5BB320AF87AB}">
-  <ds:schemaRefs>
-    <ds:schemaRef ds:uri="http://schemas.microsoft.com/sharepoint/v3/contenttype/forms"/>
-  </ds:schemaRefs>
-</ds:datastoreItem>
-</file>
-
-<file path=customXml/itemProps3.xml><?xml version="1.0" encoding="utf-8"?>
-<ds:datastoreItem xmlns:ds="http://schemas.openxmlformats.org/officeDocument/2006/customXml" ds:itemID="{6A2367CD-9D61-4850-A554-2674BCCB3BE2}">
-  <ds:schemaRefs>
-    <ds:schemaRef ds:uri="http://schemas.openxmlformats.org/officeDocument/2006/bibliography"/>
-  </ds:schemaRefs>
-</ds:datastoreItem>
-</file>
-
-<file path=customXml/itemProps4.xml><?xml version="1.0" encoding="utf-8"?>
-<ds:datastoreItem xmlns:ds="http://schemas.openxmlformats.org/officeDocument/2006/customXml" ds:itemID="{A237F076-05FC-4137-BB86-50F4B34B43B2}">
-  <ds:schemaRefs>
-    <ds:schemaRef ds:uri="http://schemas.microsoft.com/office/2006/metadata/properties"/>
-    <ds:schemaRef ds:uri="http://schemas.microsoft.com/office/infopath/2007/PartnerControls"/>
-  </ds:schemaRefs>
-</ds:datastoreItem>
 </file>
</xml_diff>